<commit_message>
vocabulary page, snackbar, login page, 3 forms with redux-form a lot reducers, api
</commit_message>
<xml_diff>
--- a/back/API_DOC.docx
+++ b/back/API_DOC.docx
@@ -10,25 +10,13 @@
           <w:lang w:val="en-US"/>
         </w:rPr>
       </w:pPr>
-      <w:proofErr w:type="spellStart"/>
-      <w:proofErr w:type="gramStart"/>
-      <w:r>
-        <w:rPr>
-          <w:sz w:val="28"/>
-          <w:szCs w:val="28"/>
-          <w:lang w:val="en-US"/>
-        </w:rPr>
-        <w:t>Api</w:t>
-      </w:r>
-      <w:proofErr w:type="spellEnd"/>
-      <w:proofErr w:type="gramEnd"/>
-      <w:r>
-        <w:rPr>
-          <w:sz w:val="28"/>
-          <w:szCs w:val="28"/>
-          <w:lang w:val="en-US"/>
-        </w:rPr>
-        <w:t xml:space="preserve"> docs</w:t>
+      <w:r>
+        <w:rPr>
+          <w:sz w:val="28"/>
+          <w:szCs w:val="28"/>
+          <w:lang w:val="en-US"/>
+        </w:rPr>
+        <w:t>Api docs</w:t>
       </w:r>
       <w:r>
         <w:rPr>
@@ -61,36 +49,8 @@
           <w:szCs w:val="28"/>
           <w:lang w:val="en-US"/>
         </w:rPr>
-        <w:t>Content-</w:t>
-      </w:r>
-      <w:proofErr w:type="gramStart"/>
-      <w:r>
-        <w:rPr>
-          <w:sz w:val="28"/>
-          <w:szCs w:val="28"/>
-          <w:lang w:val="en-US"/>
-        </w:rPr>
-        <w:t>Type :</w:t>
-      </w:r>
-      <w:proofErr w:type="gramEnd"/>
-      <w:r>
-        <w:rPr>
-          <w:sz w:val="28"/>
-          <w:szCs w:val="28"/>
-          <w:lang w:val="en-US"/>
-        </w:rPr>
-        <w:t xml:space="preserve"> application/</w:t>
-      </w:r>
-      <w:proofErr w:type="spellStart"/>
-      <w:r>
-        <w:rPr>
-          <w:sz w:val="28"/>
-          <w:szCs w:val="28"/>
-          <w:lang w:val="en-US"/>
-        </w:rPr>
-        <w:t>json</w:t>
-      </w:r>
-      <w:proofErr w:type="spellEnd"/>
+        <w:t>Content-Type : application/json</w:t>
+      </w:r>
     </w:p>
     <w:p>
       <w:pPr>
@@ -273,23 +233,22 @@
         </w:rPr>
         <w:t xml:space="preserve"> </w:t>
       </w:r>
-      <w:proofErr w:type="spellStart"/>
       <w:r>
         <w:rPr>
           <w:sz w:val="20"/>
           <w:szCs w:val="20"/>
           <w:lang w:val="en-US"/>
         </w:rPr>
-        <w:t>userId</w:t>
-      </w:r>
-      <w:proofErr w:type="spellEnd"/>
+        <w:t>userId : number</w:t>
+      </w:r>
       <w:r>
         <w:rPr>
           <w:sz w:val="20"/>
           <w:szCs w:val="20"/>
           <w:lang w:val="en-US"/>
         </w:rPr>
-        <w:t xml:space="preserve"> : number</w:t>
+        <w:br/>
+        <w:t xml:space="preserve">    </w:t>
       </w:r>
       <w:r>
         <w:rPr>
@@ -297,6 +256,22 @@
           <w:szCs w:val="20"/>
           <w:lang w:val="en-US"/>
         </w:rPr>
+        <w:t xml:space="preserve">  </w:t>
+      </w:r>
+      <w:r>
+        <w:rPr>
+          <w:sz w:val="20"/>
+          <w:szCs w:val="20"/>
+          <w:lang w:val="en-US"/>
+        </w:rPr>
+        <w:t>login : string</w:t>
+      </w:r>
+      <w:r>
+        <w:rPr>
+          <w:sz w:val="20"/>
+          <w:szCs w:val="20"/>
+          <w:lang w:val="en-US"/>
+        </w:rPr>
         <w:br/>
         <w:t xml:space="preserve">    </w:t>
       </w:r>
@@ -314,42 +289,7 @@
           <w:szCs w:val="20"/>
           <w:lang w:val="en-US"/>
         </w:rPr>
-        <w:t>login : string</w:t>
-      </w:r>
-      <w:r>
-        <w:rPr>
-          <w:sz w:val="20"/>
-          <w:szCs w:val="20"/>
-          <w:lang w:val="en-US"/>
-        </w:rPr>
-        <w:br/>
-        <w:t xml:space="preserve">    </w:t>
-      </w:r>
-      <w:r>
-        <w:rPr>
-          <w:sz w:val="20"/>
-          <w:szCs w:val="20"/>
-          <w:lang w:val="en-US"/>
-        </w:rPr>
-        <w:t xml:space="preserve">  </w:t>
-      </w:r>
-      <w:proofErr w:type="spellStart"/>
-      <w:r>
-        <w:rPr>
-          <w:sz w:val="20"/>
-          <w:szCs w:val="20"/>
-          <w:lang w:val="en-US"/>
-        </w:rPr>
-        <w:t>vocs</w:t>
-      </w:r>
-      <w:proofErr w:type="spellEnd"/>
-      <w:r>
-        <w:rPr>
-          <w:sz w:val="20"/>
-          <w:szCs w:val="20"/>
-          <w:lang w:val="en-US"/>
-        </w:rPr>
-        <w:t xml:space="preserve"> : [vocId1, vocId2, …] : number</w:t>
+        <w:t>vocs : [vocId1, vocId2, …] : number</w:t>
       </w:r>
       <w:r>
         <w:rPr>
@@ -456,23 +396,13 @@
         </w:rPr>
         <w:br/>
       </w:r>
-      <w:proofErr w:type="spellStart"/>
-      <w:r>
-        <w:rPr>
-          <w:sz w:val="20"/>
-          <w:szCs w:val="28"/>
-          <w:lang w:val="en-US"/>
-        </w:rPr>
-        <w:t>req</w:t>
-      </w:r>
-      <w:proofErr w:type="spellEnd"/>
-      <w:r>
-        <w:rPr>
-          <w:sz w:val="20"/>
-          <w:szCs w:val="28"/>
-          <w:lang w:val="en-US"/>
-        </w:rPr>
-        <w:t xml:space="preserve"> {</w:t>
+      <w:r>
+        <w:rPr>
+          <w:sz w:val="20"/>
+          <w:szCs w:val="28"/>
+          <w:lang w:val="en-US"/>
+        </w:rPr>
+        <w:t>req {</w:t>
       </w:r>
       <w:r>
         <w:rPr>
@@ -851,25 +781,7 @@
           <w:lang w:val="en-US"/>
         </w:rPr>
         <w:br/>
-        <w:t xml:space="preserve">        </w:t>
-      </w:r>
-      <w:proofErr w:type="spellStart"/>
-      <w:r>
-        <w:rPr>
-          <w:sz w:val="20"/>
-          <w:szCs w:val="28"/>
-          <w:lang w:val="en-US"/>
-        </w:rPr>
-        <w:t>userId</w:t>
-      </w:r>
-      <w:proofErr w:type="spellEnd"/>
-      <w:r>
-        <w:rPr>
-          <w:sz w:val="20"/>
-          <w:szCs w:val="28"/>
-          <w:lang w:val="en-US"/>
-        </w:rPr>
-        <w:t xml:space="preserve"> : number</w:t>
+        <w:t xml:space="preserve">        userId : number</w:t>
       </w:r>
       <w:r>
         <w:rPr>
@@ -887,25 +799,7 @@
           <w:lang w:val="en-US"/>
         </w:rPr>
         <w:br/>
-        <w:t xml:space="preserve">        </w:t>
-      </w:r>
-      <w:proofErr w:type="spellStart"/>
-      <w:r>
-        <w:rPr>
-          <w:sz w:val="20"/>
-          <w:szCs w:val="28"/>
-          <w:lang w:val="en-US"/>
-        </w:rPr>
-        <w:t>vocs</w:t>
-      </w:r>
-      <w:proofErr w:type="spellEnd"/>
-      <w:r>
-        <w:rPr>
-          <w:sz w:val="20"/>
-          <w:szCs w:val="28"/>
-          <w:lang w:val="en-US"/>
-        </w:rPr>
-        <w:t xml:space="preserve"> : [vocId1, vocId2, …] : number</w:t>
+        <w:t xml:space="preserve">        vocs : [vocId1, vocId2, …] : number</w:t>
       </w:r>
       <w:r>
         <w:rPr>
@@ -1138,19 +1032,8 @@
           <w:szCs w:val="28"/>
           <w:lang w:val="en-US"/>
         </w:rPr>
-        <w:t xml:space="preserve"> – get all </w:t>
-      </w:r>
-      <w:proofErr w:type="spellStart"/>
-      <w:r>
-        <w:rPr>
-          <w:b/>
-          <w:sz w:val="28"/>
-          <w:szCs w:val="28"/>
-          <w:lang w:val="en-US"/>
-        </w:rPr>
-        <w:t>vocs</w:t>
-      </w:r>
-      <w:proofErr w:type="spellEnd"/>
+        <w:t xml:space="preserve"> – get all vocs</w:t>
+      </w:r>
     </w:p>
     <w:p>
       <w:pPr>
@@ -1174,47 +1057,85 @@
           <w:szCs w:val="28"/>
           <w:lang w:val="en-US"/>
         </w:rPr>
-        <w:t>vocabulary/user/{</w:t>
-      </w:r>
-      <w:proofErr w:type="spellStart"/>
-      <w:r>
-        <w:rPr>
-          <w:b/>
-          <w:sz w:val="28"/>
-          <w:szCs w:val="28"/>
-          <w:lang w:val="en-US"/>
-        </w:rPr>
-        <w:t>user_id</w:t>
-      </w:r>
-      <w:proofErr w:type="spellEnd"/>
-      <w:r>
-        <w:rPr>
-          <w:b/>
-          <w:sz w:val="28"/>
-          <w:szCs w:val="28"/>
-          <w:lang w:val="en-US"/>
-        </w:rPr>
-        <w:t xml:space="preserve">} – get all </w:t>
-      </w:r>
-      <w:proofErr w:type="spellStart"/>
-      <w:r>
-        <w:rPr>
-          <w:b/>
-          <w:sz w:val="28"/>
-          <w:szCs w:val="28"/>
-          <w:lang w:val="en-US"/>
-        </w:rPr>
-        <w:t>vocs</w:t>
-      </w:r>
-      <w:proofErr w:type="spellEnd"/>
-      <w:r>
-        <w:rPr>
-          <w:b/>
-          <w:sz w:val="28"/>
-          <w:szCs w:val="28"/>
-          <w:lang w:val="en-US"/>
-        </w:rPr>
-        <w:t xml:space="preserve"> of user</w:t>
+        <w:t>vocabulary/user/{user_id}</w:t>
+      </w:r>
+      <w:r>
+        <w:rPr>
+          <w:b/>
+          <w:sz w:val="28"/>
+          <w:szCs w:val="28"/>
+          <w:lang w:val="en-US"/>
+        </w:rPr>
+        <w:t xml:space="preserve"> </w:t>
+      </w:r>
+      <w:r>
+        <w:rPr>
+          <w:b/>
+          <w:sz w:val="28"/>
+          <w:szCs w:val="28"/>
+          <w:lang w:val="en-US"/>
+        </w:rPr>
+        <w:t>[GET]</w:t>
+      </w:r>
+      <w:r>
+        <w:rPr>
+          <w:b/>
+          <w:sz w:val="28"/>
+          <w:szCs w:val="28"/>
+          <w:lang w:val="en-US"/>
+        </w:rPr>
+        <w:t xml:space="preserve"> – get all vocs of user</w:t>
+      </w:r>
+      <w:r>
+        <w:rPr>
+          <w:b/>
+          <w:sz w:val="28"/>
+          <w:szCs w:val="28"/>
+          <w:lang w:val="en-US"/>
+        </w:rPr>
+        <w:br/>
+      </w:r>
+      <w:r>
+        <w:rPr>
+          <w:sz w:val="20"/>
+          <w:szCs w:val="28"/>
+          <w:lang w:val="en-US"/>
+        </w:rPr>
+        <w:t>res</w:t>
+      </w:r>
+      <w:r>
+        <w:rPr>
+          <w:sz w:val="20"/>
+          <w:szCs w:val="28"/>
+          <w:lang w:val="en-US"/>
+        </w:rPr>
+        <w:t>{</w:t>
+      </w:r>
+      <w:r>
+        <w:rPr>
+          <w:sz w:val="20"/>
+          <w:szCs w:val="28"/>
+          <w:lang w:val="en-US"/>
+        </w:rPr>
+        <w:br/>
+        <w:t xml:space="preserve">    </w:t>
+      </w:r>
+      <w:r>
+        <w:rPr>
+          <w:sz w:val="20"/>
+          <w:szCs w:val="28"/>
+          <w:lang w:val="en-US"/>
+        </w:rPr>
+        <w:t>vocs: [voc1, voc2, …]</w:t>
+      </w:r>
+      <w:r>
+        <w:rPr>
+          <w:sz w:val="20"/>
+          <w:szCs w:val="28"/>
+          <w:lang w:val="en-US"/>
+        </w:rPr>
+        <w:br/>
+        <w:t>}</w:t>
       </w:r>
     </w:p>
     <w:p>
@@ -1291,7 +1212,25 @@
           <w:szCs w:val="28"/>
           <w:lang w:val="en-US"/>
         </w:rPr>
-        <w:t>vocabulary/words/{id}  -</w:t>
+        <w:t>vocabulary/words/{id}</w:t>
+      </w:r>
+      <w:r>
+        <w:rPr>
+          <w:b/>
+          <w:sz w:val="28"/>
+          <w:szCs w:val="28"/>
+          <w:lang w:val="en-US"/>
+        </w:rPr>
+        <w:t xml:space="preserve"> [GET]</w:t>
+      </w:r>
+      <w:r>
+        <w:rPr>
+          <w:b/>
+          <w:sz w:val="28"/>
+          <w:szCs w:val="28"/>
+          <w:lang w:val="en-US"/>
+        </w:rPr>
+        <w:t xml:space="preserve">  -</w:t>
       </w:r>
       <w:r>
         <w:rPr>
@@ -1370,23 +1309,13 @@
         </w:rPr>
         <w:br/>
       </w:r>
-      <w:proofErr w:type="spellStart"/>
-      <w:r>
-        <w:rPr>
-          <w:sz w:val="20"/>
-          <w:szCs w:val="28"/>
-          <w:lang w:val="en-US"/>
-        </w:rPr>
-        <w:t>req</w:t>
-      </w:r>
-      <w:proofErr w:type="spellEnd"/>
-      <w:r>
-        <w:rPr>
-          <w:sz w:val="20"/>
-          <w:szCs w:val="28"/>
-          <w:lang w:val="en-US"/>
-        </w:rPr>
-        <w:t>{</w:t>
+      <w:r>
+        <w:rPr>
+          <w:sz w:val="20"/>
+          <w:szCs w:val="28"/>
+          <w:lang w:val="en-US"/>
+        </w:rPr>
+        <w:t>req{</w:t>
       </w:r>
       <w:r>
         <w:rPr>
@@ -1439,41 +1368,22 @@
         <w:br/>
         <w:t xml:space="preserve">    </w:t>
       </w:r>
-      <w:proofErr w:type="spellStart"/>
-      <w:r>
-        <w:rPr>
-          <w:sz w:val="20"/>
-          <w:szCs w:val="28"/>
-          <w:lang w:val="en-US"/>
-        </w:rPr>
-        <w:t>isPrivate</w:t>
-      </w:r>
-      <w:proofErr w:type="spellEnd"/>
-      <w:r>
-        <w:rPr>
-          <w:sz w:val="20"/>
-          <w:szCs w:val="28"/>
-          <w:lang w:val="en-US"/>
-        </w:rPr>
-        <w:t xml:space="preserve"> : </w:t>
-      </w:r>
-      <w:proofErr w:type="spellStart"/>
-      <w:r>
-        <w:rPr>
-          <w:sz w:val="20"/>
-          <w:szCs w:val="28"/>
-          <w:lang w:val="en-US"/>
-        </w:rPr>
-        <w:t>boolean</w:t>
-      </w:r>
-      <w:proofErr w:type="spellEnd"/>
-      <w:r>
-        <w:rPr>
-          <w:sz w:val="20"/>
-          <w:szCs w:val="28"/>
-          <w:lang w:val="en-US"/>
-        </w:rPr>
-        <w:t xml:space="preserve"> </w:t>
+      <w:r>
+        <w:rPr>
+          <w:sz w:val="20"/>
+          <w:szCs w:val="28"/>
+          <w:lang w:val="en-US"/>
+        </w:rPr>
+        <w:t>ownerId : number</w:t>
+      </w:r>
+      <w:r>
+        <w:rPr>
+          <w:sz w:val="20"/>
+          <w:szCs w:val="28"/>
+          <w:lang w:val="en-US"/>
+        </w:rPr>
+        <w:br/>
+        <w:t xml:space="preserve">    isPrivate : boolean </w:t>
       </w:r>
       <w:r>
         <w:rPr>
@@ -1590,23 +1500,13 @@
         </w:rPr>
         <w:br/>
       </w:r>
-      <w:proofErr w:type="spellStart"/>
-      <w:r>
-        <w:rPr>
-          <w:sz w:val="20"/>
-          <w:szCs w:val="28"/>
-          <w:lang w:val="en-US"/>
-        </w:rPr>
-        <w:t>req</w:t>
-      </w:r>
-      <w:proofErr w:type="spellEnd"/>
-      <w:r>
-        <w:rPr>
-          <w:sz w:val="20"/>
-          <w:szCs w:val="28"/>
-          <w:lang w:val="en-US"/>
-        </w:rPr>
-        <w:t>{</w:t>
+      <w:r>
+        <w:rPr>
+          <w:sz w:val="20"/>
+          <w:szCs w:val="28"/>
+          <w:lang w:val="en-US"/>
+        </w:rPr>
+        <w:t>req{</w:t>
       </w:r>
       <w:r>
         <w:rPr>
@@ -1649,36 +1549,8 @@
           <w:lang w:val="en-US"/>
         </w:rPr>
         <w:br/>
-        <w:t xml:space="preserve">    </w:t>
-      </w:r>
-      <w:proofErr w:type="spellStart"/>
-      <w:r>
-        <w:rPr>
-          <w:sz w:val="20"/>
-          <w:szCs w:val="28"/>
-          <w:lang w:val="en-US"/>
-        </w:rPr>
-        <w:t>isPrivate</w:t>
-      </w:r>
-      <w:proofErr w:type="spellEnd"/>
-      <w:r>
-        <w:rPr>
-          <w:sz w:val="20"/>
-          <w:szCs w:val="28"/>
-          <w:lang w:val="en-US"/>
-        </w:rPr>
-        <w:t xml:space="preserve"> : </w:t>
-      </w:r>
-      <w:proofErr w:type="spellStart"/>
-      <w:r>
-        <w:rPr>
-          <w:sz w:val="20"/>
-          <w:szCs w:val="28"/>
-          <w:lang w:val="en-US"/>
-        </w:rPr>
-        <w:t>boolean</w:t>
-      </w:r>
-      <w:proofErr w:type="spellEnd"/>
+        <w:t xml:space="preserve">    isPrivate : boolean</w:t>
+      </w:r>
       <w:r>
         <w:rPr>
           <w:sz w:val="20"/>
@@ -1792,104 +1664,40 @@
         </w:rPr>
         <w:br/>
       </w:r>
-      <w:proofErr w:type="spellStart"/>
-      <w:r>
-        <w:rPr>
-          <w:sz w:val="20"/>
-          <w:szCs w:val="28"/>
-          <w:lang w:val="en-US"/>
-        </w:rPr>
-        <w:t>req</w:t>
-      </w:r>
-      <w:proofErr w:type="spellEnd"/>
-      <w:r>
-        <w:rPr>
-          <w:sz w:val="20"/>
-          <w:szCs w:val="28"/>
-          <w:lang w:val="en-US"/>
-        </w:rPr>
-        <w:t>{</w:t>
-      </w:r>
-      <w:r>
-        <w:rPr>
-          <w:sz w:val="20"/>
-          <w:szCs w:val="28"/>
-          <w:lang w:val="en-US"/>
-        </w:rPr>
-        <w:br/>
-        <w:t xml:space="preserve">    </w:t>
-      </w:r>
-      <w:proofErr w:type="spellStart"/>
-      <w:r>
-        <w:rPr>
-          <w:sz w:val="20"/>
-          <w:szCs w:val="28"/>
-          <w:lang w:val="en-US"/>
-        </w:rPr>
-        <w:t>word_eng</w:t>
-      </w:r>
-      <w:proofErr w:type="spellEnd"/>
-      <w:r>
-        <w:rPr>
-          <w:sz w:val="20"/>
-          <w:szCs w:val="28"/>
-          <w:lang w:val="en-US"/>
-        </w:rPr>
-        <w:t xml:space="preserve"> : string</w:t>
-      </w:r>
-      <w:r>
-        <w:rPr>
-          <w:sz w:val="20"/>
-          <w:szCs w:val="28"/>
-          <w:lang w:val="en-US"/>
-        </w:rPr>
-        <w:br/>
-        <w:t xml:space="preserve">    </w:t>
-      </w:r>
-      <w:proofErr w:type="spellStart"/>
-      <w:r>
-        <w:rPr>
-          <w:sz w:val="20"/>
-          <w:szCs w:val="28"/>
-          <w:lang w:val="en-US"/>
-        </w:rPr>
-        <w:t>word_ru</w:t>
-      </w:r>
-      <w:proofErr w:type="spellEnd"/>
-      <w:r>
-        <w:rPr>
-          <w:sz w:val="20"/>
-          <w:szCs w:val="28"/>
-          <w:lang w:val="en-US"/>
-        </w:rPr>
-        <w:t xml:space="preserve"> : string </w:t>
-      </w:r>
-      <w:r>
-        <w:rPr>
-          <w:sz w:val="20"/>
-          <w:szCs w:val="28"/>
-          <w:lang w:val="en-US"/>
-        </w:rPr>
-        <w:br/>
-        <w:t xml:space="preserve">    </w:t>
-      </w:r>
-      <w:proofErr w:type="spellStart"/>
-      <w:r>
-        <w:rPr>
-          <w:sz w:val="20"/>
-          <w:szCs w:val="28"/>
-          <w:lang w:val="en-US"/>
-        </w:rPr>
-        <w:t>voc_id</w:t>
-      </w:r>
-      <w:proofErr w:type="spellEnd"/>
-      <w:r>
-        <w:rPr>
-          <w:sz w:val="20"/>
-          <w:szCs w:val="28"/>
-          <w:lang w:val="en-US"/>
-        </w:rPr>
-        <w:t xml:space="preserve"> : number</w:t>
+      <w:r>
+        <w:rPr>
+          <w:sz w:val="20"/>
+          <w:szCs w:val="28"/>
+          <w:lang w:val="en-US"/>
+        </w:rPr>
+        <w:t>req{</w:t>
+      </w:r>
+      <w:r>
+        <w:rPr>
+          <w:sz w:val="20"/>
+          <w:szCs w:val="28"/>
+          <w:lang w:val="en-US"/>
+        </w:rPr>
+        <w:br/>
+        <w:t xml:space="preserve">    word_eng : string</w:t>
+      </w:r>
+      <w:r>
+        <w:rPr>
+          <w:sz w:val="20"/>
+          <w:szCs w:val="28"/>
+          <w:lang w:val="en-US"/>
+        </w:rPr>
+        <w:br/>
+        <w:t xml:space="preserve">    word_ru : string </w:t>
+      </w:r>
+      <w:r>
+        <w:rPr>
+          <w:sz w:val="20"/>
+          <w:szCs w:val="28"/>
+          <w:lang w:val="en-US"/>
+        </w:rPr>
+        <w:br/>
+        <w:t xml:space="preserve">    voc_id : number</w:t>
       </w:r>
       <w:r>
         <w:rPr>
@@ -1971,77 +1779,31 @@
         </w:rPr>
         <w:br/>
       </w:r>
-      <w:proofErr w:type="spellStart"/>
-      <w:r>
-        <w:rPr>
-          <w:sz w:val="20"/>
-          <w:szCs w:val="28"/>
-          <w:lang w:val="en-US"/>
-        </w:rPr>
-        <w:t>req</w:t>
-      </w:r>
-      <w:proofErr w:type="spellEnd"/>
-      <w:r>
-        <w:rPr>
-          <w:sz w:val="20"/>
-          <w:szCs w:val="28"/>
-          <w:lang w:val="en-US"/>
-        </w:rPr>
-        <w:t>{</w:t>
-      </w:r>
-      <w:r>
-        <w:rPr>
-          <w:sz w:val="20"/>
-          <w:szCs w:val="28"/>
-          <w:lang w:val="en-US"/>
-        </w:rPr>
-        <w:br/>
-        <w:t xml:space="preserve">    </w:t>
-      </w:r>
-      <w:proofErr w:type="spellStart"/>
-      <w:r>
-        <w:rPr>
-          <w:sz w:val="20"/>
-          <w:szCs w:val="28"/>
-          <w:lang w:val="en-US"/>
-        </w:rPr>
-        <w:t>word_eng</w:t>
-      </w:r>
-      <w:proofErr w:type="spellEnd"/>
-      <w:r>
-        <w:rPr>
-          <w:sz w:val="20"/>
-          <w:szCs w:val="28"/>
-          <w:lang w:val="en-US"/>
-        </w:rPr>
-        <w:t xml:space="preserve"> : string</w:t>
-      </w:r>
-      <w:r>
-        <w:rPr>
-          <w:sz w:val="20"/>
-          <w:szCs w:val="28"/>
-          <w:lang w:val="en-US"/>
-        </w:rPr>
-        <w:br/>
-        <w:t xml:space="preserve">    </w:t>
-      </w:r>
-      <w:proofErr w:type="spellStart"/>
-      <w:r>
-        <w:rPr>
-          <w:sz w:val="20"/>
-          <w:szCs w:val="28"/>
-          <w:lang w:val="en-US"/>
-        </w:rPr>
-        <w:t>word_ru</w:t>
-      </w:r>
-      <w:proofErr w:type="spellEnd"/>
-      <w:r>
-        <w:rPr>
-          <w:sz w:val="20"/>
-          <w:szCs w:val="28"/>
-          <w:lang w:val="en-US"/>
-        </w:rPr>
-        <w:t xml:space="preserve"> : string </w:t>
+      <w:r>
+        <w:rPr>
+          <w:sz w:val="20"/>
+          <w:szCs w:val="28"/>
+          <w:lang w:val="en-US"/>
+        </w:rPr>
+        <w:t>req{</w:t>
+      </w:r>
+      <w:r>
+        <w:rPr>
+          <w:sz w:val="20"/>
+          <w:szCs w:val="28"/>
+          <w:lang w:val="en-US"/>
+        </w:rPr>
+        <w:br/>
+        <w:t xml:space="preserve">    word_eng : string</w:t>
+      </w:r>
+      <w:r>
+        <w:rPr>
+          <w:sz w:val="20"/>
+          <w:szCs w:val="28"/>
+          <w:lang w:val="en-US"/>
+        </w:rPr>
+        <w:br/>
+        <w:t xml:space="preserve">    word_ru : string </w:t>
       </w:r>
       <w:r>
         <w:rPr>
@@ -2475,7 +2237,7 @@
         <w:rFonts w:ascii="Symbol" w:hAnsi="Symbol" w:hint="default"/>
       </w:rPr>
     </w:lvl>
-    <w:lvl w:ilvl="1" w:tplc="04190003" w:tentative="1">
+    <w:lvl w:ilvl="1" w:tplc="04190003">
       <w:start w:val="1"/>
       <w:numFmt w:val="bullet"/>
       <w:lvlText w:val="o"/>

</xml_diff>

<commit_message>
header, library, server refactoring, bd refactoring, ratings and more...
</commit_message>
<xml_diff>
--- a/back/API_DOC.docx
+++ b/back/API_DOC.docx
@@ -2307,6 +2307,328 @@
         </w:rPr>
         <w:t>]</w:t>
       </w:r>
+      <w:r>
+        <w:rPr>
+          <w:sz w:val="28"/>
+          <w:szCs w:val="28"/>
+          <w:lang w:val="en-US"/>
+        </w:rPr>
+        <w:br/>
+      </w:r>
+    </w:p>
+    <w:p>
+      <w:pPr>
+        <w:ind w:left="360"/>
+        <w:rPr>
+          <w:b/>
+          <w:sz w:val="28"/>
+          <w:szCs w:val="28"/>
+          <w:u w:val="single"/>
+          <w:lang w:val="en-US"/>
+        </w:rPr>
+      </w:pPr>
+    </w:p>
+    <w:p>
+      <w:pPr>
+        <w:ind w:left="360"/>
+        <w:rPr>
+          <w:b/>
+          <w:sz w:val="28"/>
+          <w:szCs w:val="28"/>
+          <w:u w:val="single"/>
+          <w:lang w:val="en-US"/>
+        </w:rPr>
+      </w:pPr>
+      <w:r>
+        <w:rPr>
+          <w:b/>
+          <w:sz w:val="28"/>
+          <w:szCs w:val="28"/>
+          <w:u w:val="single"/>
+          <w:lang w:val="en-US"/>
+        </w:rPr>
+        <w:lastRenderedPageBreak/>
+        <w:t>RATINGS</w:t>
+      </w:r>
+      <w:r>
+        <w:rPr>
+          <w:b/>
+          <w:sz w:val="28"/>
+          <w:szCs w:val="28"/>
+          <w:u w:val="single"/>
+          <w:lang w:val="en-US"/>
+        </w:rPr>
+        <w:t xml:space="preserve"> API</w:t>
+      </w:r>
+    </w:p>
+    <w:p>
+      <w:pPr>
+        <w:pStyle w:val="a3"/>
+        <w:numPr>
+          <w:ilvl w:val="0"/>
+          <w:numId w:val="7"/>
+        </w:numPr>
+        <w:rPr>
+          <w:b/>
+          <w:sz w:val="28"/>
+          <w:szCs w:val="28"/>
+          <w:u w:val="single"/>
+          <w:lang w:val="en-US"/>
+        </w:rPr>
+      </w:pPr>
+      <w:r>
+        <w:rPr>
+          <w:sz w:val="28"/>
+          <w:szCs w:val="28"/>
+          <w:lang w:val="en-US"/>
+        </w:rPr>
+        <w:t>ratings/get/:userId [</w:t>
+      </w:r>
+      <w:r>
+        <w:rPr>
+          <w:sz w:val="28"/>
+          <w:szCs w:val="28"/>
+          <w:lang w:val="en-US"/>
+        </w:rPr>
+        <w:t>GET</w:t>
+      </w:r>
+      <w:r>
+        <w:rPr>
+          <w:sz w:val="28"/>
+          <w:szCs w:val="28"/>
+          <w:lang w:val="en-US"/>
+        </w:rPr>
+        <w:t>]</w:t>
+      </w:r>
+      <w:r>
+        <w:rPr>
+          <w:sz w:val="28"/>
+          <w:szCs w:val="28"/>
+          <w:lang w:val="en-US"/>
+        </w:rPr>
+        <w:br/>
+      </w:r>
+      <w:proofErr w:type="spellStart"/>
+      <w:r>
+        <w:rPr>
+          <w:sz w:val="20"/>
+          <w:szCs w:val="28"/>
+          <w:lang w:val="en-US"/>
+        </w:rPr>
+        <w:t>req</w:t>
+      </w:r>
+      <w:proofErr w:type="spellEnd"/>
+      <w:r>
+        <w:rPr>
+          <w:sz w:val="20"/>
+          <w:szCs w:val="28"/>
+          <w:lang w:val="en-US"/>
+        </w:rPr>
+        <w:t>{</w:t>
+      </w:r>
+      <w:r>
+        <w:rPr>
+          <w:sz w:val="20"/>
+          <w:szCs w:val="28"/>
+          <w:lang w:val="en-US"/>
+        </w:rPr>
+        <w:br/>
+        <w:t xml:space="preserve">    </w:t>
+      </w:r>
+      <w:proofErr w:type="spellStart"/>
+      <w:r>
+        <w:rPr>
+          <w:sz w:val="20"/>
+          <w:szCs w:val="28"/>
+          <w:lang w:val="en-US"/>
+        </w:rPr>
+        <w:t>userId</w:t>
+      </w:r>
+      <w:proofErr w:type="spellEnd"/>
+      <w:r>
+        <w:rPr>
+          <w:sz w:val="20"/>
+          <w:szCs w:val="28"/>
+          <w:lang w:val="en-US"/>
+        </w:rPr>
+        <w:t xml:space="preserve"> : number</w:t>
+      </w:r>
+      <w:r>
+        <w:rPr>
+          <w:sz w:val="20"/>
+          <w:szCs w:val="28"/>
+          <w:lang w:val="en-US"/>
+        </w:rPr>
+        <w:t xml:space="preserve"> </w:t>
+      </w:r>
+      <w:r>
+        <w:rPr>
+          <w:sz w:val="20"/>
+          <w:szCs w:val="28"/>
+          <w:lang w:val="en-US"/>
+        </w:rPr>
+        <w:br/>
+        <w:t>}</w:t>
+      </w:r>
+    </w:p>
+    <w:p>
+      <w:pPr>
+        <w:pStyle w:val="a3"/>
+        <w:numPr>
+          <w:ilvl w:val="0"/>
+          <w:numId w:val="6"/>
+        </w:numPr>
+        <w:rPr>
+          <w:b/>
+          <w:sz w:val="28"/>
+          <w:szCs w:val="28"/>
+          <w:u w:val="single"/>
+          <w:lang w:val="en-US"/>
+        </w:rPr>
+      </w:pPr>
+      <w:r>
+        <w:rPr>
+          <w:sz w:val="28"/>
+          <w:szCs w:val="28"/>
+          <w:lang w:val="en-US"/>
+        </w:rPr>
+        <w:t>ratings/create [</w:t>
+      </w:r>
+      <w:r>
+        <w:rPr>
+          <w:color w:val="00B050"/>
+          <w:sz w:val="28"/>
+          <w:szCs w:val="28"/>
+          <w:lang w:val="en-US"/>
+        </w:rPr>
+        <w:t>POST</w:t>
+      </w:r>
+      <w:r>
+        <w:rPr>
+          <w:sz w:val="28"/>
+          <w:szCs w:val="28"/>
+          <w:lang w:val="en-US"/>
+        </w:rPr>
+        <w:t>]</w:t>
+      </w:r>
+      <w:r>
+        <w:rPr>
+          <w:sz w:val="28"/>
+          <w:szCs w:val="28"/>
+          <w:lang w:val="en-US"/>
+        </w:rPr>
+        <w:br/>
+      </w:r>
+      <w:proofErr w:type="spellStart"/>
+      <w:r>
+        <w:rPr>
+          <w:sz w:val="20"/>
+          <w:szCs w:val="28"/>
+          <w:lang w:val="en-US"/>
+        </w:rPr>
+        <w:t>req</w:t>
+      </w:r>
+      <w:proofErr w:type="spellEnd"/>
+      <w:r>
+        <w:rPr>
+          <w:sz w:val="20"/>
+          <w:szCs w:val="28"/>
+          <w:lang w:val="en-US"/>
+        </w:rPr>
+        <w:t>{</w:t>
+      </w:r>
+      <w:r>
+        <w:rPr>
+          <w:sz w:val="20"/>
+          <w:szCs w:val="28"/>
+          <w:lang w:val="en-US"/>
+        </w:rPr>
+        <w:br/>
+        <w:t xml:space="preserve">    </w:t>
+      </w:r>
+      <w:proofErr w:type="spellStart"/>
+      <w:r>
+        <w:rPr>
+          <w:sz w:val="20"/>
+          <w:szCs w:val="28"/>
+          <w:lang w:val="en-US"/>
+        </w:rPr>
+        <w:t>vocId</w:t>
+      </w:r>
+      <w:proofErr w:type="spellEnd"/>
+      <w:r>
+        <w:rPr>
+          <w:sz w:val="20"/>
+          <w:szCs w:val="28"/>
+          <w:lang w:val="en-US"/>
+        </w:rPr>
+        <w:t>: number</w:t>
+      </w:r>
+      <w:r>
+        <w:rPr>
+          <w:sz w:val="20"/>
+          <w:szCs w:val="28"/>
+          <w:lang w:val="en-US"/>
+        </w:rPr>
+        <w:br/>
+        <w:t xml:space="preserve">    </w:t>
+      </w:r>
+      <w:proofErr w:type="spellStart"/>
+      <w:r>
+        <w:rPr>
+          <w:sz w:val="20"/>
+          <w:szCs w:val="28"/>
+          <w:lang w:val="en-US"/>
+        </w:rPr>
+        <w:t>userId</w:t>
+      </w:r>
+      <w:proofErr w:type="spellEnd"/>
+      <w:r>
+        <w:rPr>
+          <w:sz w:val="20"/>
+          <w:szCs w:val="28"/>
+          <w:lang w:val="en-US"/>
+        </w:rPr>
+        <w:t xml:space="preserve"> : number </w:t>
+      </w:r>
+      <w:r>
+        <w:rPr>
+          <w:sz w:val="20"/>
+          <w:szCs w:val="28"/>
+          <w:lang w:val="en-US"/>
+        </w:rPr>
+        <w:br/>
+        <w:t xml:space="preserve">    rate : number</w:t>
+      </w:r>
+      <w:r>
+        <w:rPr>
+          <w:sz w:val="20"/>
+          <w:szCs w:val="28"/>
+          <w:lang w:val="en-US"/>
+        </w:rPr>
+        <w:br/>
+        <w:t>}</w:t>
+      </w:r>
+    </w:p>
+    <w:p>
+      <w:pPr>
+        <w:ind w:left="360"/>
+        <w:rPr>
+          <w:sz w:val="28"/>
+          <w:szCs w:val="28"/>
+          <w:lang w:val="en-US"/>
+        </w:rPr>
+      </w:pPr>
+    </w:p>
+    <w:p>
+      <w:pPr>
+        <w:ind w:left="360"/>
+        <w:rPr>
+          <w:sz w:val="28"/>
+          <w:szCs w:val="28"/>
+          <w:lang w:val="en-US"/>
+        </w:rPr>
+      </w:pPr>
     </w:p>
     <w:sectPr>
       <w:pgSz w:w="11906" w:h="16838"/>
@@ -2321,6 +2643,232 @@
 <file path=word/numbering.xml><?xml version="1.0" encoding="utf-8"?>
 <w:numbering xmlns:ve="http://schemas.openxmlformats.org/markup-compatibility/2006" xmlns:o="urn:schemas-microsoft-com:office:office" xmlns:r="http://schemas.openxmlformats.org/officeDocument/2006/relationships" xmlns:m="http://schemas.openxmlformats.org/officeDocument/2006/math" xmlns:v="urn:schemas-microsoft-com:vml" xmlns:wp="http://schemas.openxmlformats.org/drawingml/2006/wordprocessingDrawing" xmlns:w10="urn:schemas-microsoft-com:office:word" xmlns:w="http://schemas.openxmlformats.org/wordprocessingml/2006/main" xmlns:wne="http://schemas.microsoft.com/office/word/2006/wordml">
   <w:abstractNum w:abstractNumId="0">
+    <w:nsid w:val="0D330A45"/>
+    <w:multiLevelType w:val="hybridMultilevel"/>
+    <w:tmpl w:val="2FCACAB4"/>
+    <w:lvl w:ilvl="0" w:tplc="04190001">
+      <w:start w:val="1"/>
+      <w:numFmt w:val="bullet"/>
+      <w:lvlText w:val=""/>
+      <w:lvlJc w:val="left"/>
+      <w:pPr>
+        <w:ind w:left="1080" w:hanging="360"/>
+      </w:pPr>
+      <w:rPr>
+        <w:rFonts w:ascii="Symbol" w:hAnsi="Symbol" w:hint="default"/>
+      </w:rPr>
+    </w:lvl>
+    <w:lvl w:ilvl="1" w:tplc="04190003" w:tentative="1">
+      <w:start w:val="1"/>
+      <w:numFmt w:val="bullet"/>
+      <w:lvlText w:val="o"/>
+      <w:lvlJc w:val="left"/>
+      <w:pPr>
+        <w:ind w:left="1800" w:hanging="360"/>
+      </w:pPr>
+      <w:rPr>
+        <w:rFonts w:ascii="Courier New" w:hAnsi="Courier New" w:cs="Courier New" w:hint="default"/>
+      </w:rPr>
+    </w:lvl>
+    <w:lvl w:ilvl="2" w:tplc="04190005" w:tentative="1">
+      <w:start w:val="1"/>
+      <w:numFmt w:val="bullet"/>
+      <w:lvlText w:val=""/>
+      <w:lvlJc w:val="left"/>
+      <w:pPr>
+        <w:ind w:left="2520" w:hanging="360"/>
+      </w:pPr>
+      <w:rPr>
+        <w:rFonts w:ascii="Wingdings" w:hAnsi="Wingdings" w:hint="default"/>
+      </w:rPr>
+    </w:lvl>
+    <w:lvl w:ilvl="3" w:tplc="04190001" w:tentative="1">
+      <w:start w:val="1"/>
+      <w:numFmt w:val="bullet"/>
+      <w:lvlText w:val=""/>
+      <w:lvlJc w:val="left"/>
+      <w:pPr>
+        <w:ind w:left="3240" w:hanging="360"/>
+      </w:pPr>
+      <w:rPr>
+        <w:rFonts w:ascii="Symbol" w:hAnsi="Symbol" w:hint="default"/>
+      </w:rPr>
+    </w:lvl>
+    <w:lvl w:ilvl="4" w:tplc="04190003" w:tentative="1">
+      <w:start w:val="1"/>
+      <w:numFmt w:val="bullet"/>
+      <w:lvlText w:val="o"/>
+      <w:lvlJc w:val="left"/>
+      <w:pPr>
+        <w:ind w:left="3960" w:hanging="360"/>
+      </w:pPr>
+      <w:rPr>
+        <w:rFonts w:ascii="Courier New" w:hAnsi="Courier New" w:cs="Courier New" w:hint="default"/>
+      </w:rPr>
+    </w:lvl>
+    <w:lvl w:ilvl="5" w:tplc="04190005" w:tentative="1">
+      <w:start w:val="1"/>
+      <w:numFmt w:val="bullet"/>
+      <w:lvlText w:val=""/>
+      <w:lvlJc w:val="left"/>
+      <w:pPr>
+        <w:ind w:left="4680" w:hanging="360"/>
+      </w:pPr>
+      <w:rPr>
+        <w:rFonts w:ascii="Wingdings" w:hAnsi="Wingdings" w:hint="default"/>
+      </w:rPr>
+    </w:lvl>
+    <w:lvl w:ilvl="6" w:tplc="04190001" w:tentative="1">
+      <w:start w:val="1"/>
+      <w:numFmt w:val="bullet"/>
+      <w:lvlText w:val=""/>
+      <w:lvlJc w:val="left"/>
+      <w:pPr>
+        <w:ind w:left="5400" w:hanging="360"/>
+      </w:pPr>
+      <w:rPr>
+        <w:rFonts w:ascii="Symbol" w:hAnsi="Symbol" w:hint="default"/>
+      </w:rPr>
+    </w:lvl>
+    <w:lvl w:ilvl="7" w:tplc="04190003" w:tentative="1">
+      <w:start w:val="1"/>
+      <w:numFmt w:val="bullet"/>
+      <w:lvlText w:val="o"/>
+      <w:lvlJc w:val="left"/>
+      <w:pPr>
+        <w:ind w:left="6120" w:hanging="360"/>
+      </w:pPr>
+      <w:rPr>
+        <w:rFonts w:ascii="Courier New" w:hAnsi="Courier New" w:cs="Courier New" w:hint="default"/>
+      </w:rPr>
+    </w:lvl>
+    <w:lvl w:ilvl="8" w:tplc="04190005" w:tentative="1">
+      <w:start w:val="1"/>
+      <w:numFmt w:val="bullet"/>
+      <w:lvlText w:val=""/>
+      <w:lvlJc w:val="left"/>
+      <w:pPr>
+        <w:ind w:left="6840" w:hanging="360"/>
+      </w:pPr>
+      <w:rPr>
+        <w:rFonts w:ascii="Wingdings" w:hAnsi="Wingdings" w:hint="default"/>
+      </w:rPr>
+    </w:lvl>
+  </w:abstractNum>
+  <w:abstractNum w:abstractNumId="1">
+    <w:nsid w:val="205F272D"/>
+    <w:multiLevelType w:val="hybridMultilevel"/>
+    <w:tmpl w:val="59021366"/>
+    <w:lvl w:ilvl="0" w:tplc="04190001">
+      <w:start w:val="1"/>
+      <w:numFmt w:val="bullet"/>
+      <w:lvlText w:val=""/>
+      <w:lvlJc w:val="left"/>
+      <w:pPr>
+        <w:ind w:left="1080" w:hanging="360"/>
+      </w:pPr>
+      <w:rPr>
+        <w:rFonts w:ascii="Symbol" w:hAnsi="Symbol" w:hint="default"/>
+      </w:rPr>
+    </w:lvl>
+    <w:lvl w:ilvl="1" w:tplc="04190003" w:tentative="1">
+      <w:start w:val="1"/>
+      <w:numFmt w:val="bullet"/>
+      <w:lvlText w:val="o"/>
+      <w:lvlJc w:val="left"/>
+      <w:pPr>
+        <w:ind w:left="1800" w:hanging="360"/>
+      </w:pPr>
+      <w:rPr>
+        <w:rFonts w:ascii="Courier New" w:hAnsi="Courier New" w:cs="Courier New" w:hint="default"/>
+      </w:rPr>
+    </w:lvl>
+    <w:lvl w:ilvl="2" w:tplc="04190005" w:tentative="1">
+      <w:start w:val="1"/>
+      <w:numFmt w:val="bullet"/>
+      <w:lvlText w:val=""/>
+      <w:lvlJc w:val="left"/>
+      <w:pPr>
+        <w:ind w:left="2520" w:hanging="360"/>
+      </w:pPr>
+      <w:rPr>
+        <w:rFonts w:ascii="Wingdings" w:hAnsi="Wingdings" w:hint="default"/>
+      </w:rPr>
+    </w:lvl>
+    <w:lvl w:ilvl="3" w:tplc="04190001" w:tentative="1">
+      <w:start w:val="1"/>
+      <w:numFmt w:val="bullet"/>
+      <w:lvlText w:val=""/>
+      <w:lvlJc w:val="left"/>
+      <w:pPr>
+        <w:ind w:left="3240" w:hanging="360"/>
+      </w:pPr>
+      <w:rPr>
+        <w:rFonts w:ascii="Symbol" w:hAnsi="Symbol" w:hint="default"/>
+      </w:rPr>
+    </w:lvl>
+    <w:lvl w:ilvl="4" w:tplc="04190003" w:tentative="1">
+      <w:start w:val="1"/>
+      <w:numFmt w:val="bullet"/>
+      <w:lvlText w:val="o"/>
+      <w:lvlJc w:val="left"/>
+      <w:pPr>
+        <w:ind w:left="3960" w:hanging="360"/>
+      </w:pPr>
+      <w:rPr>
+        <w:rFonts w:ascii="Courier New" w:hAnsi="Courier New" w:cs="Courier New" w:hint="default"/>
+      </w:rPr>
+    </w:lvl>
+    <w:lvl w:ilvl="5" w:tplc="04190005" w:tentative="1">
+      <w:start w:val="1"/>
+      <w:numFmt w:val="bullet"/>
+      <w:lvlText w:val=""/>
+      <w:lvlJc w:val="left"/>
+      <w:pPr>
+        <w:ind w:left="4680" w:hanging="360"/>
+      </w:pPr>
+      <w:rPr>
+        <w:rFonts w:ascii="Wingdings" w:hAnsi="Wingdings" w:hint="default"/>
+      </w:rPr>
+    </w:lvl>
+    <w:lvl w:ilvl="6" w:tplc="04190001" w:tentative="1">
+      <w:start w:val="1"/>
+      <w:numFmt w:val="bullet"/>
+      <w:lvlText w:val=""/>
+      <w:lvlJc w:val="left"/>
+      <w:pPr>
+        <w:ind w:left="5400" w:hanging="360"/>
+      </w:pPr>
+      <w:rPr>
+        <w:rFonts w:ascii="Symbol" w:hAnsi="Symbol" w:hint="default"/>
+      </w:rPr>
+    </w:lvl>
+    <w:lvl w:ilvl="7" w:tplc="04190003" w:tentative="1">
+      <w:start w:val="1"/>
+      <w:numFmt w:val="bullet"/>
+      <w:lvlText w:val="o"/>
+      <w:lvlJc w:val="left"/>
+      <w:pPr>
+        <w:ind w:left="6120" w:hanging="360"/>
+      </w:pPr>
+      <w:rPr>
+        <w:rFonts w:ascii="Courier New" w:hAnsi="Courier New" w:cs="Courier New" w:hint="default"/>
+      </w:rPr>
+    </w:lvl>
+    <w:lvl w:ilvl="8" w:tplc="04190005" w:tentative="1">
+      <w:start w:val="1"/>
+      <w:numFmt w:val="bullet"/>
+      <w:lvlText w:val=""/>
+      <w:lvlJc w:val="left"/>
+      <w:pPr>
+        <w:ind w:left="6840" w:hanging="360"/>
+      </w:pPr>
+      <w:rPr>
+        <w:rFonts w:ascii="Wingdings" w:hAnsi="Wingdings" w:hint="default"/>
+      </w:rPr>
+    </w:lvl>
+  </w:abstractNum>
+  <w:abstractNum w:abstractNumId="2">
     <w:nsid w:val="25F617D6"/>
     <w:multiLevelType w:val="hybridMultilevel"/>
     <w:tmpl w:val="4B546CC6"/>
@@ -2433,7 +2981,120 @@
       </w:rPr>
     </w:lvl>
   </w:abstractNum>
-  <w:abstractNum w:abstractNumId="1">
+  <w:abstractNum w:abstractNumId="3">
+    <w:nsid w:val="36192558"/>
+    <w:multiLevelType w:val="hybridMultilevel"/>
+    <w:tmpl w:val="AF7C9D1C"/>
+    <w:lvl w:ilvl="0" w:tplc="04190001">
+      <w:start w:val="1"/>
+      <w:numFmt w:val="bullet"/>
+      <w:lvlText w:val=""/>
+      <w:lvlJc w:val="left"/>
+      <w:pPr>
+        <w:ind w:left="1080" w:hanging="360"/>
+      </w:pPr>
+      <w:rPr>
+        <w:rFonts w:ascii="Symbol" w:hAnsi="Symbol" w:hint="default"/>
+      </w:rPr>
+    </w:lvl>
+    <w:lvl w:ilvl="1" w:tplc="04190003" w:tentative="1">
+      <w:start w:val="1"/>
+      <w:numFmt w:val="bullet"/>
+      <w:lvlText w:val="o"/>
+      <w:lvlJc w:val="left"/>
+      <w:pPr>
+        <w:ind w:left="1800" w:hanging="360"/>
+      </w:pPr>
+      <w:rPr>
+        <w:rFonts w:ascii="Courier New" w:hAnsi="Courier New" w:cs="Courier New" w:hint="default"/>
+      </w:rPr>
+    </w:lvl>
+    <w:lvl w:ilvl="2" w:tplc="04190005" w:tentative="1">
+      <w:start w:val="1"/>
+      <w:numFmt w:val="bullet"/>
+      <w:lvlText w:val=""/>
+      <w:lvlJc w:val="left"/>
+      <w:pPr>
+        <w:ind w:left="2520" w:hanging="360"/>
+      </w:pPr>
+      <w:rPr>
+        <w:rFonts w:ascii="Wingdings" w:hAnsi="Wingdings" w:hint="default"/>
+      </w:rPr>
+    </w:lvl>
+    <w:lvl w:ilvl="3" w:tplc="04190001" w:tentative="1">
+      <w:start w:val="1"/>
+      <w:numFmt w:val="bullet"/>
+      <w:lvlText w:val=""/>
+      <w:lvlJc w:val="left"/>
+      <w:pPr>
+        <w:ind w:left="3240" w:hanging="360"/>
+      </w:pPr>
+      <w:rPr>
+        <w:rFonts w:ascii="Symbol" w:hAnsi="Symbol" w:hint="default"/>
+      </w:rPr>
+    </w:lvl>
+    <w:lvl w:ilvl="4" w:tplc="04190003" w:tentative="1">
+      <w:start w:val="1"/>
+      <w:numFmt w:val="bullet"/>
+      <w:lvlText w:val="o"/>
+      <w:lvlJc w:val="left"/>
+      <w:pPr>
+        <w:ind w:left="3960" w:hanging="360"/>
+      </w:pPr>
+      <w:rPr>
+        <w:rFonts w:ascii="Courier New" w:hAnsi="Courier New" w:cs="Courier New" w:hint="default"/>
+      </w:rPr>
+    </w:lvl>
+    <w:lvl w:ilvl="5" w:tplc="04190005" w:tentative="1">
+      <w:start w:val="1"/>
+      <w:numFmt w:val="bullet"/>
+      <w:lvlText w:val=""/>
+      <w:lvlJc w:val="left"/>
+      <w:pPr>
+        <w:ind w:left="4680" w:hanging="360"/>
+      </w:pPr>
+      <w:rPr>
+        <w:rFonts w:ascii="Wingdings" w:hAnsi="Wingdings" w:hint="default"/>
+      </w:rPr>
+    </w:lvl>
+    <w:lvl w:ilvl="6" w:tplc="04190001" w:tentative="1">
+      <w:start w:val="1"/>
+      <w:numFmt w:val="bullet"/>
+      <w:lvlText w:val=""/>
+      <w:lvlJc w:val="left"/>
+      <w:pPr>
+        <w:ind w:left="5400" w:hanging="360"/>
+      </w:pPr>
+      <w:rPr>
+        <w:rFonts w:ascii="Symbol" w:hAnsi="Symbol" w:hint="default"/>
+      </w:rPr>
+    </w:lvl>
+    <w:lvl w:ilvl="7" w:tplc="04190003" w:tentative="1">
+      <w:start w:val="1"/>
+      <w:numFmt w:val="bullet"/>
+      <w:lvlText w:val="o"/>
+      <w:lvlJc w:val="left"/>
+      <w:pPr>
+        <w:ind w:left="6120" w:hanging="360"/>
+      </w:pPr>
+      <w:rPr>
+        <w:rFonts w:ascii="Courier New" w:hAnsi="Courier New" w:cs="Courier New" w:hint="default"/>
+      </w:rPr>
+    </w:lvl>
+    <w:lvl w:ilvl="8" w:tplc="04190005" w:tentative="1">
+      <w:start w:val="1"/>
+      <w:numFmt w:val="bullet"/>
+      <w:lvlText w:val=""/>
+      <w:lvlJc w:val="left"/>
+      <w:pPr>
+        <w:ind w:left="6840" w:hanging="360"/>
+      </w:pPr>
+      <w:rPr>
+        <w:rFonts w:ascii="Wingdings" w:hAnsi="Wingdings" w:hint="default"/>
+      </w:rPr>
+    </w:lvl>
+  </w:abstractNum>
+  <w:abstractNum w:abstractNumId="4">
     <w:nsid w:val="514767FE"/>
     <w:multiLevelType w:val="hybridMultilevel"/>
     <w:tmpl w:val="73645150"/>
@@ -2546,7 +3207,7 @@
       </w:rPr>
     </w:lvl>
   </w:abstractNum>
-  <w:abstractNum w:abstractNumId="2">
+  <w:abstractNum w:abstractNumId="5">
     <w:nsid w:val="6BA851F6"/>
     <w:multiLevelType w:val="hybridMultilevel"/>
     <w:tmpl w:val="FE3286D6"/>
@@ -2659,7 +3320,7 @@
       </w:rPr>
     </w:lvl>
   </w:abstractNum>
-  <w:abstractNum w:abstractNumId="3">
+  <w:abstractNum w:abstractNumId="6">
     <w:nsid w:val="721613FA"/>
     <w:multiLevelType w:val="hybridMultilevel"/>
     <w:tmpl w:val="1F80C698"/>
@@ -2773,16 +3434,25 @@
     </w:lvl>
   </w:abstractNum>
   <w:num w:numId="1">
+    <w:abstractNumId w:val="4"/>
+  </w:num>
+  <w:num w:numId="2">
+    <w:abstractNumId w:val="2"/>
+  </w:num>
+  <w:num w:numId="3">
+    <w:abstractNumId w:val="6"/>
+  </w:num>
+  <w:num w:numId="4">
+    <w:abstractNumId w:val="5"/>
+  </w:num>
+  <w:num w:numId="5">
+    <w:abstractNumId w:val="3"/>
+  </w:num>
+  <w:num w:numId="6">
     <w:abstractNumId w:val="1"/>
   </w:num>
-  <w:num w:numId="2">
+  <w:num w:numId="7">
     <w:abstractNumId w:val="0"/>
-  </w:num>
-  <w:num w:numId="3">
-    <w:abstractNumId w:val="3"/>
-  </w:num>
-  <w:num w:numId="4">
-    <w:abstractNumId w:val="2"/>
   </w:num>
 </w:numbering>
 </file>

</xml_diff>